<commit_message>
Add completed assignment document with screenshots
</commit_message>
<xml_diff>
--- a/Andres_Camacho_Unit2.docx
+++ b/Andres_Camacho_Unit2.docx
@@ -545,7 +545,6 @@
           <w:szCs w:val="22"/>
         </w:rPr>
         <w:br/>
-        <w:t>Insert Screenshot 1: PostgreSQL Row Counts Here</w:t>
       </w:r>
     </w:p>
     <w:p>
@@ -655,11 +654,85 @@
       <w:r>
         <w:rPr>
           <w:rFonts w:ascii="Calibri" w:eastAsiaTheme="minorEastAsia" w:hAnsi="Calibri" w:cstheme="minorBidi"/>
+          <w:i/>
+          <w:iCs/>
           <w:sz w:val="22"/>
           <w:szCs w:val="22"/>
         </w:rPr>
         <w:br/>
-        <w:t>Insert Screenshot 2: GUI Open Here</w:t>
+      </w:r>
+      <w:r>
+        <w:rPr>
+          <w:rFonts w:ascii="Calibri" w:eastAsiaTheme="minorEastAsia" w:hAnsi="Calibri" w:cstheme="minorBidi"/>
+          <w:i/>
+          <w:iCs/>
+          <w:sz w:val="22"/>
+          <w:szCs w:val="22"/>
+        </w:rPr>
+        <w:br/>
+      </w:r>
+      <w:r>
+        <w:rPr>
+          <w:rFonts w:ascii="Calibri" w:eastAsiaTheme="minorEastAsia" w:hAnsi="Calibri" w:cstheme="minorBidi"/>
+          <w:i/>
+          <w:iCs/>
+          <w:sz w:val="22"/>
+          <w:szCs w:val="22"/>
+        </w:rPr>
+        <w:lastRenderedPageBreak/>
+        <w:drawing>
+          <wp:inline distT="0" distB="0" distL="0" distR="0" wp14:anchorId="496D7E6D" wp14:editId="47598AC0">
+            <wp:extent cx="3251200" cy="2794000"/>
+            <wp:effectExtent l="0" t="0" r="0" b="0"/>
+            <wp:docPr id="972817445" name="Picture 1" descr="A screenshot of a computer&#10;&#10;AI-generated content may be incorrect."/>
+            <wp:cNvGraphicFramePr>
+              <a:graphicFrameLocks xmlns:a="http://schemas.openxmlformats.org/drawingml/2006/main" noChangeAspect="1"/>
+            </wp:cNvGraphicFramePr>
+            <a:graphic xmlns:a="http://schemas.openxmlformats.org/drawingml/2006/main">
+              <a:graphicData uri="http://schemas.openxmlformats.org/drawingml/2006/picture">
+                <pic:pic xmlns:pic="http://schemas.openxmlformats.org/drawingml/2006/picture">
+                  <pic:nvPicPr>
+                    <pic:cNvPr id="972817445" name="Picture 1" descr="A screenshot of a computer&#10;&#10;AI-generated content may be incorrect."/>
+                    <pic:cNvPicPr/>
+                  </pic:nvPicPr>
+                  <pic:blipFill>
+                    <a:blip r:embed="rId7"/>
+                    <a:stretch>
+                      <a:fillRect/>
+                    </a:stretch>
+                  </pic:blipFill>
+                  <pic:spPr>
+                    <a:xfrm>
+                      <a:off x="0" y="0"/>
+                      <a:ext cx="3251200" cy="2794000"/>
+                    </a:xfrm>
+                    <a:prstGeom prst="rect">
+                      <a:avLst/>
+                    </a:prstGeom>
+                  </pic:spPr>
+                </pic:pic>
+              </a:graphicData>
+            </a:graphic>
+          </wp:inline>
+        </w:drawing>
+      </w:r>
+      <w:r>
+        <w:rPr>
+          <w:rFonts w:ascii="Calibri" w:eastAsiaTheme="minorEastAsia" w:hAnsi="Calibri" w:cstheme="minorBidi"/>
+          <w:i/>
+          <w:iCs/>
+          <w:sz w:val="22"/>
+          <w:szCs w:val="22"/>
+        </w:rPr>
+        <w:br/>
+      </w:r>
+      <w:r>
+        <w:rPr>
+          <w:rFonts w:ascii="Calibri" w:eastAsiaTheme="minorEastAsia" w:hAnsi="Calibri" w:cstheme="minorBidi"/>
+          <w:sz w:val="22"/>
+          <w:szCs w:val="22"/>
+        </w:rPr>
+        <w:br/>
       </w:r>
     </w:p>
     <w:p/>
@@ -713,7 +786,48 @@
           <w:szCs w:val="22"/>
         </w:rPr>
         <w:br/>
-        <w:t>Insert Screenshot 3: Get Row Count Result Here</w:t>
+      </w:r>
+      <w:r>
+        <w:rPr>
+          <w:rFonts w:ascii="Calibri" w:eastAsiaTheme="minorEastAsia" w:hAnsi="Calibri" w:cstheme="minorBidi"/>
+          <w:sz w:val="22"/>
+          <w:szCs w:val="22"/>
+        </w:rPr>
+        <w:drawing>
+          <wp:inline distT="0" distB="0" distL="0" distR="0" wp14:anchorId="247E0FE3" wp14:editId="133441CC">
+            <wp:extent cx="3289300" cy="2794000"/>
+            <wp:effectExtent l="0" t="0" r="0" b="0"/>
+            <wp:docPr id="846202080" name="Picture 1" descr="A screenshot of a computer&#10;&#10;AI-generated content may be incorrect."/>
+            <wp:cNvGraphicFramePr>
+              <a:graphicFrameLocks xmlns:a="http://schemas.openxmlformats.org/drawingml/2006/main" noChangeAspect="1"/>
+            </wp:cNvGraphicFramePr>
+            <a:graphic xmlns:a="http://schemas.openxmlformats.org/drawingml/2006/main">
+              <a:graphicData uri="http://schemas.openxmlformats.org/drawingml/2006/picture">
+                <pic:pic xmlns:pic="http://schemas.openxmlformats.org/drawingml/2006/picture">
+                  <pic:nvPicPr>
+                    <pic:cNvPr id="690809133" name="Picture 1" descr="A screenshot of a computer&#10;&#10;AI-generated content may be incorrect."/>
+                    <pic:cNvPicPr/>
+                  </pic:nvPicPr>
+                  <pic:blipFill>
+                    <a:blip r:embed="rId8"/>
+                    <a:stretch>
+                      <a:fillRect/>
+                    </a:stretch>
+                  </pic:blipFill>
+                  <pic:spPr>
+                    <a:xfrm>
+                      <a:off x="0" y="0"/>
+                      <a:ext cx="3289300" cy="2794000"/>
+                    </a:xfrm>
+                    <a:prstGeom prst="rect">
+                      <a:avLst/>
+                    </a:prstGeom>
+                  </pic:spPr>
+                </pic:pic>
+              </a:graphicData>
+            </a:graphic>
+          </wp:inline>
+        </w:drawing>
       </w:r>
     </w:p>
     <w:p/>
@@ -738,6 +852,7 @@
           <w:bCs w:val="0"/>
           <w:color w:val="auto"/>
         </w:rPr>
+        <w:lastRenderedPageBreak/>
         <w:t xml:space="preserve"> Show Names Functionality</w:t>
       </w:r>
     </w:p>
@@ -785,10 +900,47 @@
           <w:szCs w:val="22"/>
         </w:rPr>
         <w:br/>
-        <w:t>Insert Screenshot 4: Show Names Result Here</w:t>
       </w:r>
     </w:p>
-    <w:p/>
+    <w:p>
+      <w:r>
+        <w:drawing>
+          <wp:inline distT="0" distB="0" distL="0" distR="0" wp14:anchorId="7EAF9FC9" wp14:editId="22330FC9">
+            <wp:extent cx="3238500" cy="2806700"/>
+            <wp:effectExtent l="0" t="0" r="0" b="0"/>
+            <wp:docPr id="2006394136" name="Picture 1" descr="A screenshot of a computer&#10;&#10;AI-generated content may be incorrect."/>
+            <wp:cNvGraphicFramePr>
+              <a:graphicFrameLocks xmlns:a="http://schemas.openxmlformats.org/drawingml/2006/main" noChangeAspect="1"/>
+            </wp:cNvGraphicFramePr>
+            <a:graphic xmlns:a="http://schemas.openxmlformats.org/drawingml/2006/main">
+              <a:graphicData uri="http://schemas.openxmlformats.org/drawingml/2006/picture">
+                <pic:pic xmlns:pic="http://schemas.openxmlformats.org/drawingml/2006/picture">
+                  <pic:nvPicPr>
+                    <pic:cNvPr id="2006394136" name="Picture 1" descr="A screenshot of a computer&#10;&#10;AI-generated content may be incorrect."/>
+                    <pic:cNvPicPr/>
+                  </pic:nvPicPr>
+                  <pic:blipFill>
+                    <a:blip r:embed="rId9"/>
+                    <a:stretch>
+                      <a:fillRect/>
+                    </a:stretch>
+                  </pic:blipFill>
+                  <pic:spPr>
+                    <a:xfrm>
+                      <a:off x="0" y="0"/>
+                      <a:ext cx="3238500" cy="2806700"/>
+                    </a:xfrm>
+                    <a:prstGeom prst="rect">
+                      <a:avLst/>
+                    </a:prstGeom>
+                  </pic:spPr>
+                </pic:pic>
+              </a:graphicData>
+            </a:graphic>
+          </wp:inline>
+        </w:drawing>
+      </w:r>
+    </w:p>
     <w:p>
       <w:pPr>
         <w:pStyle w:val="Heading3"/>
@@ -835,11 +987,147 @@
       <w:r>
         <w:rPr>
           <w:rFonts w:ascii="Calibri" w:eastAsiaTheme="minorEastAsia" w:hAnsi="Calibri" w:cstheme="minorBidi"/>
+          <w:i/>
+          <w:iCs/>
           <w:sz w:val="22"/>
           <w:szCs w:val="22"/>
         </w:rPr>
         <w:br/>
-        <w:t>Insert Screenshot 5: GitHub Repository Here</w:t>
+      </w:r>
+      <w:r>
+        <w:rPr>
+          <w:rFonts w:ascii="Calibri" w:eastAsiaTheme="minorEastAsia" w:hAnsi="Calibri" w:cstheme="minorBidi"/>
+          <w:sz w:val="22"/>
+          <w:szCs w:val="22"/>
+        </w:rPr>
+        <w:fldChar w:fldCharType="begin"/>
+      </w:r>
+      <w:r>
+        <w:rPr>
+          <w:rFonts w:ascii="Calibri" w:eastAsiaTheme="minorEastAsia" w:hAnsi="Calibri" w:cstheme="minorBidi"/>
+          <w:sz w:val="22"/>
+          <w:szCs w:val="22"/>
+        </w:rPr>
+        <w:instrText>HYPERLINK "</w:instrText>
+      </w:r>
+      <w:r>
+        <w:rPr>
+          <w:rFonts w:ascii="Calibri" w:eastAsiaTheme="minorEastAsia" w:hAnsi="Calibri" w:cstheme="minorBidi"/>
+          <w:sz w:val="22"/>
+          <w:szCs w:val="22"/>
+        </w:rPr>
+        <w:instrText>https://github.com/andrescamacho-purdue/IN450-Unit2-Data-Access</w:instrText>
+      </w:r>
+      <w:r>
+        <w:rPr>
+          <w:rFonts w:ascii="Calibri" w:eastAsiaTheme="minorEastAsia" w:hAnsi="Calibri" w:cstheme="minorBidi"/>
+          <w:sz w:val="22"/>
+          <w:szCs w:val="22"/>
+        </w:rPr>
+        <w:instrText>"</w:instrText>
+      </w:r>
+      <w:r>
+        <w:rPr>
+          <w:rFonts w:ascii="Calibri" w:eastAsiaTheme="minorEastAsia" w:hAnsi="Calibri" w:cstheme="minorBidi"/>
+          <w:sz w:val="22"/>
+          <w:szCs w:val="22"/>
+        </w:rPr>
+        <w:fldChar w:fldCharType="separate"/>
+      </w:r>
+      <w:r>
+        <w:rPr>
+          <w:rStyle w:val="Hyperlink"/>
+          <w:rFonts w:ascii="Calibri" w:eastAsiaTheme="minorEastAsia" w:hAnsi="Calibri" w:cstheme="minorBidi"/>
+          <w:sz w:val="22"/>
+          <w:szCs w:val="22"/>
+        </w:rPr>
+        <w:t>https://github.com/andresca</w:t>
+      </w:r>
+      <w:r>
+        <w:rPr>
+          <w:rStyle w:val="Hyperlink"/>
+          <w:rFonts w:ascii="Calibri" w:eastAsiaTheme="minorEastAsia" w:hAnsi="Calibri" w:cstheme="minorBidi"/>
+          <w:sz w:val="22"/>
+          <w:szCs w:val="22"/>
+        </w:rPr>
+        <w:t>m</w:t>
+      </w:r>
+      <w:r>
+        <w:rPr>
+          <w:rStyle w:val="Hyperlink"/>
+          <w:rFonts w:ascii="Calibri" w:eastAsiaTheme="minorEastAsia" w:hAnsi="Calibri" w:cstheme="minorBidi"/>
+          <w:sz w:val="22"/>
+          <w:szCs w:val="22"/>
+        </w:rPr>
+        <w:t>acho-purdue/IN450-Unit2-Data-Access</w:t>
+      </w:r>
+      <w:r>
+        <w:rPr>
+          <w:rFonts w:ascii="Calibri" w:eastAsiaTheme="minorEastAsia" w:hAnsi="Calibri" w:cstheme="minorBidi"/>
+          <w:sz w:val="22"/>
+          <w:szCs w:val="22"/>
+        </w:rPr>
+        <w:fldChar w:fldCharType="end"/>
+      </w:r>
+    </w:p>
+    <w:p>
+      <w:pPr>
+        <w:pStyle w:val="NormalWeb"/>
+        <w:rPr>
+          <w:rFonts w:ascii="Calibri" w:eastAsiaTheme="minorEastAsia" w:hAnsi="Calibri" w:cstheme="minorBidi"/>
+          <w:sz w:val="22"/>
+          <w:szCs w:val="22"/>
+        </w:rPr>
+      </w:pPr>
+      <w:r>
+        <w:rPr>
+          <w:rFonts w:ascii="Calibri" w:eastAsiaTheme="minorEastAsia" w:hAnsi="Calibri" w:cstheme="minorBidi"/>
+          <w:sz w:val="22"/>
+          <w:szCs w:val="22"/>
+        </w:rPr>
+        <w:drawing>
+          <wp:inline distT="0" distB="0" distL="0" distR="0" wp14:anchorId="04BE105C" wp14:editId="789F9715">
+            <wp:extent cx="5486400" cy="1941830"/>
+            <wp:effectExtent l="0" t="0" r="0" b="1270"/>
+            <wp:docPr id="610140783" name="Picture 1" descr="A screenshot of a computer&#10;&#10;AI-generated content may be incorrect."/>
+            <wp:cNvGraphicFramePr>
+              <a:graphicFrameLocks xmlns:a="http://schemas.openxmlformats.org/drawingml/2006/main" noChangeAspect="1"/>
+            </wp:cNvGraphicFramePr>
+            <a:graphic xmlns:a="http://schemas.openxmlformats.org/drawingml/2006/main">
+              <a:graphicData uri="http://schemas.openxmlformats.org/drawingml/2006/picture">
+                <pic:pic xmlns:pic="http://schemas.openxmlformats.org/drawingml/2006/picture">
+                  <pic:nvPicPr>
+                    <pic:cNvPr id="610140783" name="Picture 1" descr="A screenshot of a computer&#10;&#10;AI-generated content may be incorrect."/>
+                    <pic:cNvPicPr/>
+                  </pic:nvPicPr>
+                  <pic:blipFill>
+                    <a:blip r:embed="rId10"/>
+                    <a:stretch>
+                      <a:fillRect/>
+                    </a:stretch>
+                  </pic:blipFill>
+                  <pic:spPr>
+                    <a:xfrm>
+                      <a:off x="0" y="0"/>
+                      <a:ext cx="5486400" cy="1941830"/>
+                    </a:xfrm>
+                    <a:prstGeom prst="rect">
+                      <a:avLst/>
+                    </a:prstGeom>
+                  </pic:spPr>
+                </pic:pic>
+              </a:graphicData>
+            </a:graphic>
+          </wp:inline>
+        </w:drawing>
+      </w:r>
+      <w:r>
+        <w:rPr>
+          <w:rFonts w:ascii="Calibri" w:eastAsiaTheme="minorEastAsia" w:hAnsi="Calibri" w:cstheme="minorBidi"/>
+          <w:sz w:val="22"/>
+          <w:szCs w:val="22"/>
+        </w:rPr>
+        <w:br/>
       </w:r>
     </w:p>
     <w:p>
@@ -899,7 +1187,16 @@
           <w:sz w:val="22"/>
           <w:szCs w:val="22"/>
         </w:rPr>
-        <w:t xml:space="preserve"> and PostgreSQL together demonstrated how a simple Python GUI can communicate efficiently with a database through a dedicated business layer. The exercise also emphasized best practices in version control and reproducibility using Git and GitHub.</w:t>
+        <w:t xml:space="preserve"> and PostgreSQL together demonstrated how a simple Python GUI can communicate efficiently with a database </w:t>
+      </w:r>
+      <w:r>
+        <w:rPr>
+          <w:rFonts w:ascii="Calibri" w:eastAsiaTheme="minorEastAsia" w:hAnsi="Calibri" w:cstheme="minorBidi"/>
+          <w:sz w:val="22"/>
+          <w:szCs w:val="22"/>
+        </w:rPr>
+        <w:lastRenderedPageBreak/>
+        <w:t>through a dedicated business layer. The exercise also emphasized best practices in version control and reproducibility using Git and GitHub.</w:t>
       </w:r>
     </w:p>
     <w:p/>
@@ -13264,6 +13561,41 @@
       <w:szCs w:val="20"/>
     </w:rPr>
   </w:style>
+  <w:style w:type="character" w:styleId="Hyperlink">
+    <w:name w:val="Hyperlink"/>
+    <w:basedOn w:val="DefaultParagraphFont"/>
+    <w:uiPriority w:val="99"/>
+    <w:unhideWhenUsed/>
+    <w:rsid w:val="00FB03F4"/>
+    <w:rPr>
+      <w:color w:val="0000FF" w:themeColor="hyperlink"/>
+      <w:u w:val="single"/>
+    </w:rPr>
+  </w:style>
+  <w:style w:type="character" w:styleId="UnresolvedMention">
+    <w:name w:val="Unresolved Mention"/>
+    <w:basedOn w:val="DefaultParagraphFont"/>
+    <w:uiPriority w:val="99"/>
+    <w:semiHidden/>
+    <w:unhideWhenUsed/>
+    <w:rsid w:val="00FB03F4"/>
+    <w:rPr>
+      <w:color w:val="605E5C"/>
+      <w:shd w:val="clear" w:color="auto" w:fill="E1DFDD"/>
+    </w:rPr>
+  </w:style>
+  <w:style w:type="character" w:styleId="FollowedHyperlink">
+    <w:name w:val="FollowedHyperlink"/>
+    <w:basedOn w:val="DefaultParagraphFont"/>
+    <w:uiPriority w:val="99"/>
+    <w:semiHidden/>
+    <w:unhideWhenUsed/>
+    <w:rsid w:val="00FB03F4"/>
+    <w:rPr>
+      <w:color w:val="800080" w:themeColor="followedHyperlink"/>
+      <w:u w:val="single"/>
+    </w:rPr>
+  </w:style>
 </w:styles>
 </file>
 

</xml_diff>